<commit_message>
adjusted layout of About by screen sizes
</commit_message>
<xml_diff>
--- a/rirekisho.docx
+++ b/rirekisho.docx
@@ -5,7 +5,7 @@
     <w:p>
       <w:pPr>
         <w:rPr>
-          <w:rFonts w:eastAsia="MS Gothic" w:hint="eastAsia"/>
+          <w:rFonts w:eastAsia="MS Gothic"/>
           <w:sz w:val="44"/>
           <w:szCs w:val="44"/>
         </w:rPr>
@@ -37,21 +37,14 @@
         <w:tblLook w:val="0000" w:firstRow="0" w:lastRow="0" w:firstColumn="0" w:lastColumn="0" w:noHBand="0" w:noVBand="0"/>
       </w:tblPr>
       <w:tblGrid>
-        <w:gridCol w:w="850"/>
-        <w:gridCol w:w="327"/>
-        <w:gridCol w:w="1977"/>
-        <w:gridCol w:w="732"/>
-        <w:gridCol w:w="2335"/>
-        <w:gridCol w:w="1619"/>
-        <w:gridCol w:w="2159"/>
+        <w:gridCol w:w="1125"/>
+        <w:gridCol w:w="1934"/>
+        <w:gridCol w:w="718"/>
+        <w:gridCol w:w="2515"/>
+        <w:gridCol w:w="1592"/>
+        <w:gridCol w:w="2115"/>
       </w:tblGrid>
       <w:tr>
-        <w:tblPrEx>
-          <w:tblCellMar>
-            <w:top w:w="0" w:type="dxa"/>
-            <w:bottom w:w="0" w:type="dxa"/>
-          </w:tblCellMar>
-        </w:tblPrEx>
         <w:trPr>
           <w:gridAfter w:val="1"/>
           <w:wAfter w:w="2159" w:type="dxa"/>
@@ -59,7 +52,7 @@
         <w:tc>
           <w:tcPr>
             <w:tcW w:w="7840" w:type="dxa"/>
-            <w:gridSpan w:val="6"/>
+            <w:gridSpan w:val="5"/>
             <w:tcBorders>
               <w:top w:val="nil"/>
               <w:left w:val="nil"/>
@@ -71,10 +64,227 @@
             <w:pPr>
               <w:jc w:val="right"/>
               <w:rPr>
+                <w:rFonts w:ascii="MS Mincho" w:hAnsi="MS Mincho"/>
+                <w:sz w:val="16"/>
+              </w:rPr>
+            </w:pPr>
+            <w:r>
+              <w:rPr>
                 <w:rFonts w:ascii="MS Mincho" w:hAnsi="MS Mincho" w:hint="eastAsia"/>
                 <w:sz w:val="16"/>
               </w:rPr>
-            </w:pPr>
+              <w:t>西暦</w:t>
+            </w:r>
+            <w:r>
+              <w:rPr>
+                <w:rFonts w:ascii="MS Mincho" w:hAnsi="MS Mincho"/>
+                <w:sz w:val="16"/>
+              </w:rPr>
+              <w:t>2021</w:t>
+            </w:r>
+            <w:r>
+              <w:rPr>
+                <w:rFonts w:ascii="MS Mincho" w:hAnsi="MS Mincho" w:hint="eastAsia"/>
+                <w:sz w:val="16"/>
+              </w:rPr>
+              <w:t>年</w:t>
+            </w:r>
+            <w:r>
+              <w:rPr>
+                <w:rFonts w:ascii="MS Mincho" w:hAnsi="MS Mincho" w:hint="eastAsia"/>
+                <w:sz w:val="16"/>
+              </w:rPr>
+              <w:t>1</w:t>
+            </w:r>
+            <w:r>
+              <w:rPr>
+                <w:rFonts w:ascii="MS Mincho" w:hAnsi="MS Mincho"/>
+                <w:sz w:val="16"/>
+              </w:rPr>
+              <w:t>1</w:t>
+            </w:r>
+            <w:r>
+              <w:rPr>
+                <w:rFonts w:ascii="MS Mincho" w:hAnsi="MS Mincho" w:hint="eastAsia"/>
+                <w:sz w:val="16"/>
+              </w:rPr>
+              <w:t>月</w:t>
+            </w:r>
+            <w:r>
+              <w:rPr>
+                <w:rFonts w:ascii="MS Mincho" w:hAnsi="MS Mincho" w:hint="eastAsia"/>
+                <w:sz w:val="16"/>
+              </w:rPr>
+              <w:t>3</w:t>
+            </w:r>
+            <w:r>
+              <w:rPr>
+                <w:rFonts w:ascii="MS Mincho" w:hAnsi="MS Mincho"/>
+                <w:sz w:val="16"/>
+              </w:rPr>
+              <w:t>0</w:t>
+            </w:r>
+            <w:r>
+              <w:rPr>
+                <w:rFonts w:ascii="MS Mincho" w:hAnsi="MS Mincho" w:hint="eastAsia"/>
+                <w:sz w:val="16"/>
+              </w:rPr>
+              <w:t>日現在</w:t>
+            </w:r>
+          </w:p>
+        </w:tc>
+      </w:tr>
+      <w:tr>
+        <w:trPr>
+          <w:gridAfter w:val="1"/>
+          <w:wAfter w:w="2159" w:type="dxa"/>
+          <w:cantSplit/>
+          <w:trHeight w:val="325"/>
+        </w:trPr>
+        <w:tc>
+          <w:tcPr>
+            <w:tcW w:w="7840" w:type="dxa"/>
+            <w:gridSpan w:val="5"/>
+            <w:tcBorders>
+              <w:top w:val="single" w:sz="12" w:space="0" w:color="auto"/>
+              <w:left w:val="single" w:sz="12" w:space="0" w:color="auto"/>
+              <w:bottom w:val="dotted" w:sz="4" w:space="0" w:color="auto"/>
+              <w:right w:val="single" w:sz="12" w:space="0" w:color="auto"/>
+            </w:tcBorders>
+          </w:tcPr>
+          <w:p>
+            <w:pPr>
+              <w:rPr>
+                <w:sz w:val="16"/>
+              </w:rPr>
+            </w:pPr>
+            <w:r>
+              <w:rPr>
+                <w:rFonts w:hint="eastAsia"/>
+                <w:sz w:val="16"/>
+              </w:rPr>
+              <w:t>ふりがな</w:t>
+            </w:r>
+            <w:r>
+              <w:rPr>
+                <w:rFonts w:hint="eastAsia"/>
+                <w:sz w:val="16"/>
+              </w:rPr>
+              <w:t xml:space="preserve">　</w:t>
+            </w:r>
+            <w:r>
+              <w:rPr>
+                <w:rFonts w:hint="eastAsia"/>
+                <w:sz w:val="16"/>
+              </w:rPr>
+              <w:t xml:space="preserve">　やまだ　</w:t>
+            </w:r>
+            <w:proofErr w:type="gramStart"/>
+            <w:r>
+              <w:rPr>
+                <w:rFonts w:hint="eastAsia"/>
+                <w:sz w:val="16"/>
+              </w:rPr>
+              <w:t>まほ</w:t>
+            </w:r>
+            <w:proofErr w:type="gramEnd"/>
+            <w:r>
+              <w:rPr>
+                <w:rFonts w:hint="eastAsia"/>
+                <w:sz w:val="16"/>
+              </w:rPr>
+              <w:t xml:space="preserve">　　　　　　　　</w:t>
+            </w:r>
+          </w:p>
+        </w:tc>
+      </w:tr>
+      <w:tr>
+        <w:trPr>
+          <w:gridAfter w:val="1"/>
+          <w:wAfter w:w="2159" w:type="dxa"/>
+          <w:cantSplit/>
+          <w:trHeight w:val="850"/>
+        </w:trPr>
+        <w:tc>
+          <w:tcPr>
+            <w:tcW w:w="7840" w:type="dxa"/>
+            <w:gridSpan w:val="5"/>
+            <w:tcBorders>
+              <w:top w:val="dotted" w:sz="4" w:space="0" w:color="auto"/>
+              <w:left w:val="single" w:sz="12" w:space="0" w:color="auto"/>
+              <w:bottom w:val="dotted" w:sz="4" w:space="0" w:color="auto"/>
+              <w:right w:val="single" w:sz="12" w:space="0" w:color="auto"/>
+            </w:tcBorders>
+          </w:tcPr>
+          <w:p>
+            <w:pPr>
+              <w:rPr>
+                <w:sz w:val="16"/>
+              </w:rPr>
+            </w:pPr>
+            <w:r>
+              <w:rPr>
+                <w:rFonts w:eastAsia="MS Gothic"/>
+                <w:noProof/>
+                <w:sz w:val="44"/>
+                <w:szCs w:val="44"/>
+              </w:rPr>
+              <w:drawing>
+                <wp:anchor distT="0" distB="0" distL="114300" distR="114300" simplePos="0" relativeHeight="251658752" behindDoc="0" locked="0" layoutInCell="1" allowOverlap="1" wp14:anchorId="00F4788E" wp14:editId="32490651">
+                  <wp:simplePos x="0" y="0"/>
+                  <wp:positionH relativeFrom="column">
+                    <wp:posOffset>5048885</wp:posOffset>
+                  </wp:positionH>
+                  <wp:positionV relativeFrom="paragraph">
+                    <wp:posOffset>-190835</wp:posOffset>
+                  </wp:positionV>
+                  <wp:extent cx="1219288" cy="1499937"/>
+                  <wp:effectExtent l="0" t="0" r="0" b="0"/>
+                  <wp:wrapNone/>
+                  <wp:docPr id="4" name="Picture 4" descr="A person smiling for the camera&#10;&#10;Description automatically generated with low confidence"/>
+                  <wp:cNvGraphicFramePr>
+                    <a:graphicFrameLocks xmlns:a="http://schemas.openxmlformats.org/drawingml/2006/main" noChangeAspect="1"/>
+                  </wp:cNvGraphicFramePr>
+                  <a:graphic xmlns:a="http://schemas.openxmlformats.org/drawingml/2006/main">
+                    <a:graphicData uri="http://schemas.openxmlformats.org/drawingml/2006/picture">
+                      <pic:pic xmlns:pic="http://schemas.openxmlformats.org/drawingml/2006/picture">
+                        <pic:nvPicPr>
+                          <pic:cNvPr id="4" name="Picture 4" descr="A person smiling for the camera&#10;&#10;Description automatically generated with low confidence"/>
+                          <pic:cNvPicPr/>
+                        </pic:nvPicPr>
+                        <pic:blipFill>
+                          <a:blip r:embed="rId6" cstate="print">
+                            <a:extLst>
+                              <a:ext uri="{28A0092B-C50C-407E-A947-70E740481C1C}">
+                                <a14:useLocalDpi xmlns:a14="http://schemas.microsoft.com/office/drawing/2010/main" val="0"/>
+                              </a:ext>
+                            </a:extLst>
+                          </a:blip>
+                          <a:stretch>
+                            <a:fillRect/>
+                          </a:stretch>
+                        </pic:blipFill>
+                        <pic:spPr>
+                          <a:xfrm>
+                            <a:off x="0" y="0"/>
+                            <a:ext cx="1219288" cy="1499937"/>
+                          </a:xfrm>
+                          <a:prstGeom prst="rect">
+                            <a:avLst/>
+                          </a:prstGeom>
+                        </pic:spPr>
+                      </pic:pic>
+                    </a:graphicData>
+                  </a:graphic>
+                  <wp14:sizeRelH relativeFrom="page">
+                    <wp14:pctWidth>0</wp14:pctWidth>
+                  </wp14:sizeRelH>
+                  <wp14:sizeRelV relativeFrom="page">
+                    <wp14:pctHeight>0</wp14:pctHeight>
+                  </wp14:sizeRelV>
+                </wp:anchor>
+              </w:drawing>
+            </w:r>
             <w:r>
               <w:rPr>
                 <w:noProof/>
@@ -83,16 +293,16 @@
               <mc:AlternateContent>
                 <mc:Choice Requires="wps">
                   <w:drawing>
-                    <wp:anchor distT="0" distB="0" distL="114300" distR="114300" simplePos="0" relativeHeight="251657728" behindDoc="0" locked="0" layoutInCell="1" allowOverlap="1" wp14:anchorId="1F8F8EA7" wp14:editId="23F83CAB">
+                    <wp:anchor distT="0" distB="0" distL="114300" distR="114300" simplePos="0" relativeHeight="251657728" behindDoc="0" locked="0" layoutInCell="1" allowOverlap="1" wp14:anchorId="1F8F8EA7" wp14:editId="038DB71E">
                       <wp:simplePos x="0" y="0"/>
                       <wp:positionH relativeFrom="column">
-                        <wp:posOffset>5141772</wp:posOffset>
+                        <wp:posOffset>5099476</wp:posOffset>
                       </wp:positionH>
                       <wp:positionV relativeFrom="paragraph">
-                        <wp:posOffset>118302</wp:posOffset>
+                        <wp:posOffset>-143000</wp:posOffset>
                       </wp:positionV>
-                      <wp:extent cx="1080135" cy="1307805"/>
-                      <wp:effectExtent l="0" t="0" r="12065" b="13335"/>
+                      <wp:extent cx="1105318" cy="1296238"/>
+                      <wp:effectExtent l="0" t="0" r="12700" b="12065"/>
                       <wp:wrapNone/>
                       <wp:docPr id="1" name="Text Box 2"/>
                       <wp:cNvGraphicFramePr>
@@ -107,7 +317,7 @@
                             <wps:spPr bwMode="auto">
                               <a:xfrm>
                                 <a:off x="0" y="0"/>
-                                <a:ext cx="1080135" cy="1307805"/>
+                                <a:ext cx="1105318" cy="1296238"/>
                               </a:xfrm>
                               <a:prstGeom prst="rect">
                                 <a:avLst/>
@@ -131,59 +341,10 @@
                                     <w:pStyle w:val="BodyText"/>
                                     <w:jc w:val="both"/>
                                     <w:rPr>
-                                      <w:rFonts w:hint="eastAsia"/>
                                       <w:snapToGrid w:val="0"/>
                                       <w:spacing w:val="-14"/>
                                     </w:rPr>
                                   </w:pPr>
-                                  <w:r>
-                                    <w:rPr>
-                                      <w:rFonts w:ascii="MS Mincho" w:hAnsi="MS Mincho" w:hint="eastAsia"/>
-                                      <w:noProof/>
-                                      <w:lang w:val="ja-JP"/>
-                                    </w:rPr>
-                                    <w:drawing>
-                                      <wp:inline distT="0" distB="0" distL="0" distR="0" wp14:anchorId="199D709B" wp14:editId="2FB0A9FD">
-                                        <wp:extent cx="1042619" cy="1275626"/>
-                                        <wp:effectExtent l="0" t="0" r="0" b="0"/>
-                                        <wp:docPr id="18" name="Picture 18" descr="A person smiling for the camera&#10;&#10;Description automatically generated with low confidence"/>
-                                        <wp:cNvGraphicFramePr>
-                                          <a:graphicFrameLocks xmlns:a="http://schemas.openxmlformats.org/drawingml/2006/main" noChangeAspect="1"/>
-                                        </wp:cNvGraphicFramePr>
-                                        <a:graphic xmlns:a="http://schemas.openxmlformats.org/drawingml/2006/main">
-                                          <a:graphicData uri="http://schemas.openxmlformats.org/drawingml/2006/picture">
-                                            <pic:pic xmlns:pic="http://schemas.openxmlformats.org/drawingml/2006/picture">
-                                              <pic:nvPicPr>
-                                                <pic:cNvPr id="2" name="Picture 2" descr="A person smiling for the camera&#10;&#10;Description automatically generated with low confidence"/>
-                                                <pic:cNvPicPr/>
-                                              </pic:nvPicPr>
-                                              <pic:blipFill>
-                                                <a:blip r:embed="rId6">
-                                                  <a:extLst>
-                                                    <a:ext uri="{28A0092B-C50C-407E-A947-70E740481C1C}">
-                                                      <a14:useLocalDpi xmlns:a14="http://schemas.microsoft.com/office/drawing/2010/main" val="0"/>
-                                                    </a:ext>
-                                                  </a:extLst>
-                                                </a:blip>
-                                                <a:stretch>
-                                                  <a:fillRect/>
-                                                </a:stretch>
-                                              </pic:blipFill>
-                                              <pic:spPr>
-                                                <a:xfrm>
-                                                  <a:off x="0" y="0"/>
-                                                  <a:ext cx="1069964" cy="1309083"/>
-                                                </a:xfrm>
-                                                <a:prstGeom prst="rect">
-                                                  <a:avLst/>
-                                                </a:prstGeom>
-                                              </pic:spPr>
-                                            </pic:pic>
-                                          </a:graphicData>
-                                        </a:graphic>
-                                      </wp:inline>
-                                    </w:drawing>
-                                  </w:r>
                                 </w:p>
                                 <w:p>
                                   <w:pPr>
@@ -191,7 +352,6 @@
                                     <w:ind w:firstLineChars="100" w:firstLine="132"/>
                                     <w:jc w:val="both"/>
                                     <w:rPr>
-                                      <w:rFonts w:hint="eastAsia"/>
                                       <w:snapToGrid w:val="0"/>
                                       <w:spacing w:val="-14"/>
                                     </w:rPr>
@@ -220,7 +380,7 @@
                       <v:stroke joinstyle="miter"/>
                       <v:path gradientshapeok="t" o:connecttype="rect"/>
                     </v:shapetype>
-                    <v:shape id="Text Box 2" o:spid="_x0000_s1026" type="#_x0000_t202" style="position:absolute;left:0;text-align:left;margin-left:404.85pt;margin-top:9.3pt;width:85.05pt;height:103pt;z-index:251657728;visibility:visible;mso-wrap-style:square;mso-width-percent:0;mso-height-percent:0;mso-wrap-distance-left:9pt;mso-wrap-distance-top:0;mso-wrap-distance-right:9pt;mso-wrap-distance-bottom:0;mso-position-horizontal:absolute;mso-position-horizontal-relative:text;mso-position-vertical:absolute;mso-position-vertical-relative:text;mso-width-percent:0;mso-height-percent:0;mso-width-relative:page;mso-height-relative:page;v-text-anchor:top" o:gfxdata="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" strokeweight=".5pt">
+                    <v:shape id="Text Box 2" o:spid="_x0000_s1026" type="#_x0000_t202" style="position:absolute;left:0;text-align:left;margin-left:401.55pt;margin-top:-11.25pt;width:87.05pt;height:102.05pt;z-index:251657728;visibility:visible;mso-wrap-style:square;mso-width-percent:0;mso-height-percent:0;mso-wrap-distance-left:9pt;mso-wrap-distance-top:0;mso-wrap-distance-right:9pt;mso-wrap-distance-bottom:0;mso-position-horizontal:absolute;mso-position-horizontal-relative:text;mso-position-vertical:absolute;mso-position-vertical-relative:text;mso-width-percent:0;mso-height-percent:0;mso-width-relative:page;mso-height-relative:page;v-text-anchor:top" o:gfxdata="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" strokeweight=".5pt">
                       <v:path arrowok="t"/>
                       <v:textbox inset=".5mm,.3mm,.5mm,.3mm">
                         <w:txbxContent>
@@ -229,59 +389,10 @@
                               <w:pStyle w:val="BodyText"/>
                               <w:jc w:val="both"/>
                               <w:rPr>
-                                <w:rFonts w:hint="eastAsia"/>
                                 <w:snapToGrid w:val="0"/>
                                 <w:spacing w:val="-14"/>
                               </w:rPr>
                             </w:pPr>
-                            <w:r>
-                              <w:rPr>
-                                <w:rFonts w:ascii="MS Mincho" w:hAnsi="MS Mincho" w:hint="eastAsia"/>
-                                <w:noProof/>
-                                <w:lang w:val="ja-JP"/>
-                              </w:rPr>
-                              <w:drawing>
-                                <wp:inline distT="0" distB="0" distL="0" distR="0" wp14:anchorId="199D709B" wp14:editId="2FB0A9FD">
-                                  <wp:extent cx="1042619" cy="1275626"/>
-                                  <wp:effectExtent l="0" t="0" r="0" b="0"/>
-                                  <wp:docPr id="18" name="Picture 18" descr="A person smiling for the camera&#10;&#10;Description automatically generated with low confidence"/>
-                                  <wp:cNvGraphicFramePr>
-                                    <a:graphicFrameLocks xmlns:a="http://schemas.openxmlformats.org/drawingml/2006/main" noChangeAspect="1"/>
-                                  </wp:cNvGraphicFramePr>
-                                  <a:graphic xmlns:a="http://schemas.openxmlformats.org/drawingml/2006/main">
-                                    <a:graphicData uri="http://schemas.openxmlformats.org/drawingml/2006/picture">
-                                      <pic:pic xmlns:pic="http://schemas.openxmlformats.org/drawingml/2006/picture">
-                                        <pic:nvPicPr>
-                                          <pic:cNvPr id="2" name="Picture 2" descr="A person smiling for the camera&#10;&#10;Description automatically generated with low confidence"/>
-                                          <pic:cNvPicPr/>
-                                        </pic:nvPicPr>
-                                        <pic:blipFill>
-                                          <a:blip r:embed="rId6">
-                                            <a:extLst>
-                                              <a:ext uri="{28A0092B-C50C-407E-A947-70E740481C1C}">
-                                                <a14:useLocalDpi xmlns:a14="http://schemas.microsoft.com/office/drawing/2010/main" val="0"/>
-                                              </a:ext>
-                                            </a:extLst>
-                                          </a:blip>
-                                          <a:stretch>
-                                            <a:fillRect/>
-                                          </a:stretch>
-                                        </pic:blipFill>
-                                        <pic:spPr>
-                                          <a:xfrm>
-                                            <a:off x="0" y="0"/>
-                                            <a:ext cx="1069964" cy="1309083"/>
-                                          </a:xfrm>
-                                          <a:prstGeom prst="rect">
-                                            <a:avLst/>
-                                          </a:prstGeom>
-                                        </pic:spPr>
-                                      </pic:pic>
-                                    </a:graphicData>
-                                  </a:graphic>
-                                </wp:inline>
-                              </w:drawing>
-                            </w:r>
                           </w:p>
                           <w:p>
                             <w:pPr>
@@ -289,7 +400,6 @@
                               <w:ind w:firstLineChars="100" w:firstLine="132"/>
                               <w:jc w:val="both"/>
                               <w:rPr>
-                                <w:rFonts w:hint="eastAsia"/>
                                 <w:snapToGrid w:val="0"/>
                                 <w:spacing w:val="-14"/>
                               </w:rPr>
@@ -304,212 +414,30 @@
             </w:r>
             <w:r>
               <w:rPr>
-                <w:rFonts w:ascii="MS Mincho" w:hAnsi="MS Mincho" w:hint="eastAsia"/>
-                <w:sz w:val="16"/>
-              </w:rPr>
-              <w:t>西暦</w:t>
-            </w:r>
-            <w:r>
-              <w:rPr>
-                <w:rFonts w:ascii="MS Mincho" w:hAnsi="MS Mincho" w:hint="eastAsia"/>
-                <w:sz w:val="16"/>
-              </w:rPr>
-              <w:t>2</w:t>
-            </w:r>
-            <w:r>
-              <w:rPr>
-                <w:rFonts w:ascii="MS Mincho" w:hAnsi="MS Mincho"/>
-                <w:sz w:val="16"/>
-              </w:rPr>
-              <w:t>021</w:t>
-            </w:r>
-            <w:r>
-              <w:rPr>
-                <w:rFonts w:ascii="MS Mincho" w:hAnsi="MS Mincho" w:hint="eastAsia"/>
-                <w:sz w:val="16"/>
-              </w:rPr>
-              <w:t>年</w:t>
-            </w:r>
-            <w:r>
-              <w:rPr>
-                <w:rFonts w:ascii="MS Mincho" w:hAnsi="MS Mincho" w:hint="eastAsia"/>
-                <w:sz w:val="16"/>
-              </w:rPr>
-              <w:t>1</w:t>
-            </w:r>
-            <w:r>
-              <w:rPr>
-                <w:rFonts w:ascii="MS Mincho" w:hAnsi="MS Mincho"/>
-                <w:sz w:val="16"/>
-              </w:rPr>
-              <w:t>1</w:t>
-            </w:r>
-            <w:r>
-              <w:rPr>
-                <w:rFonts w:ascii="MS Mincho" w:hAnsi="MS Mincho" w:hint="eastAsia"/>
-                <w:sz w:val="16"/>
-              </w:rPr>
-              <w:t>月</w:t>
-            </w:r>
-            <w:r>
-              <w:rPr>
-                <w:rFonts w:ascii="MS Mincho" w:hAnsi="MS Mincho" w:hint="eastAsia"/>
-                <w:sz w:val="16"/>
-              </w:rPr>
-              <w:t>3</w:t>
-            </w:r>
-            <w:r>
-              <w:rPr>
-                <w:rFonts w:ascii="MS Mincho" w:hAnsi="MS Mincho"/>
-                <w:sz w:val="16"/>
-              </w:rPr>
-              <w:t>0</w:t>
-            </w:r>
-            <w:r>
-              <w:rPr>
-                <w:rFonts w:ascii="MS Mincho" w:hAnsi="MS Mincho" w:hint="eastAsia"/>
-                <w:sz w:val="16"/>
-              </w:rPr>
-              <w:t>日現在</w:t>
+                <w:rFonts w:hint="eastAsia"/>
+                <w:sz w:val="16"/>
+              </w:rPr>
+              <w:t>氏　　名</w:t>
+            </w:r>
+          </w:p>
+          <w:p>
+            <w:pPr>
+              <w:jc w:val="left"/>
+              <w:rPr>
+                <w:sz w:val="28"/>
+              </w:rPr>
+            </w:pPr>
+            <w:r>
+              <w:rPr>
+                <w:rFonts w:hint="eastAsia"/>
+                <w:sz w:val="28"/>
+              </w:rPr>
+              <w:t xml:space="preserve">　　　山田　真帆</w:t>
             </w:r>
           </w:p>
         </w:tc>
       </w:tr>
       <w:tr>
-        <w:tblPrEx>
-          <w:tblCellMar>
-            <w:top w:w="0" w:type="dxa"/>
-            <w:bottom w:w="0" w:type="dxa"/>
-          </w:tblCellMar>
-        </w:tblPrEx>
-        <w:trPr>
-          <w:gridAfter w:val="1"/>
-          <w:wAfter w:w="2159" w:type="dxa"/>
-          <w:cantSplit/>
-          <w:trHeight w:val="325"/>
-        </w:trPr>
-        <w:tc>
-          <w:tcPr>
-            <w:tcW w:w="7840" w:type="dxa"/>
-            <w:gridSpan w:val="6"/>
-            <w:tcBorders>
-              <w:top w:val="single" w:sz="12" w:space="0" w:color="auto"/>
-              <w:left w:val="single" w:sz="12" w:space="0" w:color="auto"/>
-              <w:bottom w:val="dotted" w:sz="4" w:space="0" w:color="auto"/>
-              <w:right w:val="single" w:sz="12" w:space="0" w:color="auto"/>
-            </w:tcBorders>
-          </w:tcPr>
-          <w:p>
-            <w:pPr>
-              <w:rPr>
-                <w:rFonts w:hint="eastAsia"/>
-                <w:sz w:val="16"/>
-              </w:rPr>
-            </w:pPr>
-            <w:r>
-              <w:rPr>
-                <w:rFonts w:hint="eastAsia"/>
-                <w:sz w:val="16"/>
-              </w:rPr>
-              <w:t>ふりがな</w:t>
-            </w:r>
-            <w:r>
-              <w:rPr>
-                <w:rFonts w:hint="eastAsia"/>
-                <w:sz w:val="16"/>
-              </w:rPr>
-              <w:t xml:space="preserve">　</w:t>
-            </w:r>
-            <w:r>
-              <w:rPr>
-                <w:rFonts w:hint="eastAsia"/>
-                <w:sz w:val="16"/>
-              </w:rPr>
-              <w:t xml:space="preserve">　やまだ　</w:t>
-            </w:r>
-            <w:proofErr w:type="gramStart"/>
-            <w:r>
-              <w:rPr>
-                <w:rFonts w:hint="eastAsia"/>
-                <w:sz w:val="16"/>
-              </w:rPr>
-              <w:t>まほ</w:t>
-            </w:r>
-            <w:proofErr w:type="gramEnd"/>
-            <w:r>
-              <w:rPr>
-                <w:rFonts w:hint="eastAsia"/>
-                <w:sz w:val="16"/>
-              </w:rPr>
-              <w:t xml:space="preserve">　　　　　　　　</w:t>
-            </w:r>
-          </w:p>
-        </w:tc>
-      </w:tr>
-      <w:tr>
-        <w:tblPrEx>
-          <w:tblCellMar>
-            <w:top w:w="0" w:type="dxa"/>
-            <w:bottom w:w="0" w:type="dxa"/>
-          </w:tblCellMar>
-        </w:tblPrEx>
-        <w:trPr>
-          <w:gridAfter w:val="1"/>
-          <w:wAfter w:w="2159" w:type="dxa"/>
-          <w:cantSplit/>
-          <w:trHeight w:val="850"/>
-        </w:trPr>
-        <w:tc>
-          <w:tcPr>
-            <w:tcW w:w="7840" w:type="dxa"/>
-            <w:gridSpan w:val="6"/>
-            <w:tcBorders>
-              <w:top w:val="dotted" w:sz="4" w:space="0" w:color="auto"/>
-              <w:left w:val="single" w:sz="12" w:space="0" w:color="auto"/>
-              <w:bottom w:val="dotted" w:sz="4" w:space="0" w:color="auto"/>
-              <w:right w:val="single" w:sz="12" w:space="0" w:color="auto"/>
-            </w:tcBorders>
-          </w:tcPr>
-          <w:p>
-            <w:pPr>
-              <w:rPr>
-                <w:rFonts w:hint="eastAsia"/>
-                <w:sz w:val="16"/>
-              </w:rPr>
-            </w:pPr>
-            <w:r>
-              <w:rPr>
-                <w:rFonts w:hint="eastAsia"/>
-                <w:sz w:val="16"/>
-              </w:rPr>
-              <w:t>氏　　名</w:t>
-            </w:r>
-          </w:p>
-          <w:p>
-            <w:pPr>
-              <w:jc w:val="left"/>
-              <w:rPr>
-                <w:rFonts w:hint="eastAsia"/>
-                <w:sz w:val="28"/>
-              </w:rPr>
-            </w:pPr>
-            <w:r>
-              <w:rPr>
-                <w:rFonts w:hint="eastAsia"/>
-                <w:sz w:val="28"/>
-              </w:rPr>
-              <w:t xml:space="preserve">　　　山田　真帆</w:t>
-            </w:r>
-          </w:p>
-        </w:tc>
-      </w:tr>
-      <w:tr>
-        <w:tblPrEx>
-          <w:tblCellMar>
-            <w:top w:w="0" w:type="dxa"/>
-            <w:bottom w:w="0" w:type="dxa"/>
-          </w:tblCellMar>
-        </w:tblPrEx>
         <w:trPr>
           <w:gridAfter w:val="1"/>
           <w:wAfter w:w="2159" w:type="dxa"/>
@@ -528,7 +456,6 @@
           <w:p>
             <w:pPr>
               <w:rPr>
-                <w:rFonts w:hint="eastAsia"/>
                 <w:sz w:val="16"/>
               </w:rPr>
             </w:pPr>
@@ -544,7 +471,7 @@
         <w:tc>
           <w:tcPr>
             <w:tcW w:w="5371" w:type="dxa"/>
-            <w:gridSpan w:val="4"/>
+            <w:gridSpan w:val="3"/>
             <w:tcBorders>
               <w:left w:val="single" w:sz="4" w:space="0" w:color="auto"/>
               <w:bottom w:val="dotted" w:sz="4" w:space="0" w:color="auto"/>
@@ -554,22 +481,22 @@
           <w:p>
             <w:pPr>
               <w:rPr>
+                <w:rFonts w:ascii="MS Mincho" w:hAnsi="MS Mincho"/>
+                <w:sz w:val="16"/>
+              </w:rPr>
+            </w:pPr>
+            <w:r>
+              <w:rPr>
                 <w:rFonts w:ascii="MS Mincho" w:hAnsi="MS Mincho" w:hint="eastAsia"/>
                 <w:sz w:val="16"/>
               </w:rPr>
-            </w:pPr>
-            <w:r>
-              <w:rPr>
-                <w:rFonts w:ascii="MS Mincho" w:hAnsi="MS Mincho" w:hint="eastAsia"/>
-                <w:sz w:val="16"/>
-              </w:rPr>
               <w:t>西暦</w:t>
             </w:r>
           </w:p>
           <w:p>
             <w:pPr>
               <w:rPr>
-                <w:rFonts w:ascii="MS Mincho" w:hAnsi="MS Mincho" w:hint="eastAsia"/>
+                <w:rFonts w:ascii="MS Mincho" w:hAnsi="MS Mincho"/>
                 <w:sz w:val="16"/>
               </w:rPr>
             </w:pPr>
@@ -693,15 +620,15 @@
             <w:pPr>
               <w:ind w:firstLineChars="200" w:firstLine="320"/>
               <w:rPr>
+                <w:rFonts w:ascii="MS Mincho" w:hAnsi="MS Mincho"/>
+                <w:sz w:val="16"/>
+              </w:rPr>
+            </w:pPr>
+            <w:r>
+              <w:rPr>
                 <w:rFonts w:ascii="MS Mincho" w:hAnsi="MS Mincho" w:hint="eastAsia"/>
                 <w:sz w:val="16"/>
               </w:rPr>
-            </w:pPr>
-            <w:r>
-              <w:rPr>
-                <w:rFonts w:ascii="MS Mincho" w:hAnsi="MS Mincho" w:hint="eastAsia"/>
-                <w:sz w:val="16"/>
-              </w:rPr>
               <w:t>※</w:t>
             </w:r>
           </w:p>
@@ -709,7 +636,7 @@
             <w:pPr>
               <w:ind w:firstLineChars="200" w:firstLine="320"/>
               <w:rPr>
-                <w:rFonts w:ascii="MS Mincho" w:hAnsi="MS Mincho" w:hint="eastAsia"/>
+                <w:rFonts w:ascii="MS Mincho" w:hAnsi="MS Mincho"/>
                 <w:sz w:val="16"/>
               </w:rPr>
             </w:pPr>
@@ -739,12 +666,6 @@
         </w:tc>
       </w:tr>
       <w:tr>
-        <w:tblPrEx>
-          <w:tblCellMar>
-            <w:top w:w="0" w:type="dxa"/>
-            <w:bottom w:w="0" w:type="dxa"/>
-          </w:tblCellMar>
-        </w:tblPrEx>
         <w:trPr>
           <w:gridAfter w:val="1"/>
           <w:wAfter w:w="2159" w:type="dxa"/>
@@ -754,7 +675,6 @@
         <w:tc>
           <w:tcPr>
             <w:tcW w:w="1177" w:type="dxa"/>
-            <w:gridSpan w:val="2"/>
             <w:tcBorders>
               <w:left w:val="single" w:sz="12" w:space="0" w:color="auto"/>
               <w:bottom w:val="dotted" w:sz="4" w:space="0" w:color="auto"/>
@@ -764,7 +684,7 @@
           <w:p>
             <w:pPr>
               <w:rPr>
-                <w:rFonts w:ascii="MS Mincho" w:hAnsi="MS Mincho" w:hint="eastAsia"/>
+                <w:rFonts w:ascii="MS Mincho" w:hAnsi="MS Mincho"/>
                 <w:sz w:val="16"/>
               </w:rPr>
             </w:pPr>
@@ -789,7 +709,7 @@
           <w:p>
             <w:pPr>
               <w:rPr>
-                <w:rFonts w:ascii="MS Mincho" w:hAnsi="MS Mincho" w:hint="eastAsia"/>
+                <w:rFonts w:ascii="MS Mincho" w:hAnsi="MS Mincho"/>
                 <w:sz w:val="20"/>
               </w:rPr>
             </w:pPr>
@@ -814,7 +734,7 @@
           <w:p>
             <w:pPr>
               <w:rPr>
-                <w:rFonts w:ascii="MS Mincho" w:hAnsi="MS Mincho" w:cs="Arial" w:hint="eastAsia"/>
+                <w:rFonts w:ascii="MS Mincho" w:hAnsi="MS Mincho" w:cs="Arial"/>
                 <w:sz w:val="16"/>
               </w:rPr>
             </w:pPr>
@@ -840,7 +760,7 @@
           <w:p>
             <w:pPr>
               <w:rPr>
-                <w:rFonts w:ascii="MS Mincho" w:hAnsi="MS Mincho" w:hint="eastAsia"/>
+                <w:rFonts w:ascii="MS Mincho" w:hAnsi="MS Mincho"/>
                 <w:sz w:val="16"/>
               </w:rPr>
             </w:pPr>
@@ -855,12 +775,6 @@
         </w:tc>
       </w:tr>
       <w:tr>
-        <w:tblPrEx>
-          <w:tblCellMar>
-            <w:top w:w="0" w:type="dxa"/>
-            <w:bottom w:w="0" w:type="dxa"/>
-          </w:tblCellMar>
-        </w:tblPrEx>
         <w:trPr>
           <w:cantSplit/>
           <w:trHeight w:val="180"/>
@@ -868,7 +782,7 @@
         <w:tc>
           <w:tcPr>
             <w:tcW w:w="7840" w:type="dxa"/>
-            <w:gridSpan w:val="6"/>
+            <w:gridSpan w:val="5"/>
             <w:tcBorders>
               <w:left w:val="single" w:sz="12" w:space="0" w:color="auto"/>
               <w:bottom w:val="dotted" w:sz="4" w:space="0" w:color="auto"/>
@@ -917,15 +831,15 @@
           <w:p>
             <w:pPr>
               <w:rPr>
+                <w:rFonts w:ascii="MS Mincho" w:hAnsi="MS Mincho"/>
+                <w:sz w:val="16"/>
+              </w:rPr>
+            </w:pPr>
+            <w:r>
+              <w:rPr>
                 <w:rFonts w:ascii="MS Mincho" w:hAnsi="MS Mincho" w:hint="eastAsia"/>
                 <w:sz w:val="16"/>
               </w:rPr>
-            </w:pPr>
-            <w:r>
-              <w:rPr>
-                <w:rFonts w:ascii="MS Mincho" w:hAnsi="MS Mincho" w:hint="eastAsia"/>
-                <w:sz w:val="16"/>
-              </w:rPr>
               <w:t>電話（　　　　　　）</w:t>
             </w:r>
           </w:p>
@@ -933,7 +847,7 @@
             <w:pPr>
               <w:jc w:val="center"/>
               <w:rPr>
-                <w:rFonts w:ascii="MS Mincho" w:hAnsi="MS Mincho" w:hint="eastAsia"/>
+                <w:rFonts w:ascii="MS Mincho" w:hAnsi="MS Mincho"/>
                 <w:sz w:val="16"/>
               </w:rPr>
             </w:pPr>
@@ -948,12 +862,6 @@
         </w:tc>
       </w:tr>
       <w:tr>
-        <w:tblPrEx>
-          <w:tblCellMar>
-            <w:top w:w="0" w:type="dxa"/>
-            <w:bottom w:w="0" w:type="dxa"/>
-          </w:tblCellMar>
-        </w:tblPrEx>
         <w:trPr>
           <w:cantSplit/>
           <w:trHeight w:val="360"/>
@@ -961,7 +869,7 @@
         <w:tc>
           <w:tcPr>
             <w:tcW w:w="7840" w:type="dxa"/>
-            <w:gridSpan w:val="6"/>
+            <w:gridSpan w:val="5"/>
             <w:vMerge w:val="restart"/>
             <w:tcBorders>
               <w:top w:val="dotted" w:sz="4" w:space="0" w:color="auto"/>
@@ -972,7 +880,7 @@
           <w:p>
             <w:pPr>
               <w:rPr>
-                <w:rFonts w:ascii="MS Mincho" w:hAnsi="MS Mincho" w:hint="eastAsia"/>
+                <w:rFonts w:ascii="MS Mincho" w:hAnsi="MS Mincho"/>
                 <w:sz w:val="16"/>
               </w:rPr>
             </w:pPr>
@@ -1027,7 +935,7 @@
           <w:p>
             <w:pPr>
               <w:rPr>
-                <w:rFonts w:ascii="MS Mincho" w:hAnsi="MS Mincho" w:hint="eastAsia"/>
+                <w:rFonts w:ascii="MS Mincho" w:hAnsi="MS Mincho"/>
                 <w:b/>
               </w:rPr>
             </w:pPr>
@@ -1035,12 +943,6 @@
         </w:tc>
       </w:tr>
       <w:tr>
-        <w:tblPrEx>
-          <w:tblCellMar>
-            <w:top w:w="0" w:type="dxa"/>
-            <w:bottom w:w="0" w:type="dxa"/>
-          </w:tblCellMar>
-        </w:tblPrEx>
         <w:trPr>
           <w:cantSplit/>
           <w:trHeight w:val="295"/>
@@ -1048,7 +950,7 @@
         <w:tc>
           <w:tcPr>
             <w:tcW w:w="7840" w:type="dxa"/>
-            <w:gridSpan w:val="6"/>
+            <w:gridSpan w:val="5"/>
             <w:vMerge/>
             <w:tcBorders>
               <w:top w:val="dotted" w:sz="4" w:space="0" w:color="auto"/>
@@ -1059,7 +961,7 @@
           <w:p>
             <w:pPr>
               <w:rPr>
-                <w:rFonts w:ascii="MS Mincho" w:hAnsi="MS Mincho" w:hint="eastAsia"/>
+                <w:rFonts w:ascii="MS Mincho" w:hAnsi="MS Mincho"/>
                 <w:sz w:val="16"/>
               </w:rPr>
             </w:pPr>
@@ -1077,15 +979,15 @@
           <w:p>
             <w:pPr>
               <w:rPr>
+                <w:rFonts w:ascii="MS Mincho" w:hAnsi="MS Mincho"/>
+                <w:sz w:val="16"/>
+              </w:rPr>
+            </w:pPr>
+            <w:r>
+              <w:rPr>
                 <w:rFonts w:ascii="MS Mincho" w:hAnsi="MS Mincho" w:hint="eastAsia"/>
                 <w:sz w:val="16"/>
               </w:rPr>
-            </w:pPr>
-            <w:r>
-              <w:rPr>
-                <w:rFonts w:ascii="MS Mincho" w:hAnsi="MS Mincho" w:hint="eastAsia"/>
-                <w:sz w:val="16"/>
-              </w:rPr>
               <w:t>FAX　（　　　　　　）</w:t>
             </w:r>
           </w:p>
@@ -1093,7 +995,7 @@
             <w:pPr>
               <w:jc w:val="center"/>
               <w:rPr>
-                <w:rFonts w:ascii="MS Mincho" w:hAnsi="MS Mincho" w:hint="eastAsia"/>
+                <w:rFonts w:ascii="MS Mincho" w:hAnsi="MS Mincho"/>
                 <w:b/>
               </w:rPr>
             </w:pPr>
@@ -1108,12 +1010,6 @@
         </w:tc>
       </w:tr>
       <w:tr>
-        <w:tblPrEx>
-          <w:tblCellMar>
-            <w:top w:w="0" w:type="dxa"/>
-            <w:bottom w:w="0" w:type="dxa"/>
-          </w:tblCellMar>
-        </w:tblPrEx>
         <w:trPr>
           <w:cantSplit/>
           <w:trHeight w:val="180"/>
@@ -1121,7 +1017,7 @@
         <w:tc>
           <w:tcPr>
             <w:tcW w:w="7840" w:type="dxa"/>
-            <w:gridSpan w:val="6"/>
+            <w:gridSpan w:val="5"/>
             <w:tcBorders>
               <w:left w:val="single" w:sz="12" w:space="0" w:color="auto"/>
               <w:bottom w:val="dotted" w:sz="4" w:space="0" w:color="auto"/>
@@ -1130,7 +1026,7 @@
           <w:p>
             <w:pPr>
               <w:rPr>
-                <w:rFonts w:ascii="MS Mincho" w:hAnsi="MS Mincho" w:hint="eastAsia"/>
+                <w:rFonts w:ascii="MS Mincho" w:hAnsi="MS Mincho"/>
                 <w:sz w:val="16"/>
               </w:rPr>
             </w:pPr>
@@ -1178,15 +1074,15 @@
           <w:p>
             <w:pPr>
               <w:rPr>
+                <w:rFonts w:ascii="MS Mincho" w:hAnsi="MS Mincho"/>
+                <w:sz w:val="16"/>
+              </w:rPr>
+            </w:pPr>
+            <w:r>
+              <w:rPr>
                 <w:rFonts w:ascii="MS Mincho" w:hAnsi="MS Mincho" w:hint="eastAsia"/>
                 <w:sz w:val="16"/>
               </w:rPr>
-            </w:pPr>
-            <w:r>
-              <w:rPr>
-                <w:rFonts w:ascii="MS Mincho" w:hAnsi="MS Mincho" w:hint="eastAsia"/>
-                <w:sz w:val="16"/>
-              </w:rPr>
               <w:t>電話（　　　　　　）</w:t>
             </w:r>
           </w:p>
@@ -1194,7 +1090,7 @@
             <w:pPr>
               <w:jc w:val="center"/>
               <w:rPr>
-                <w:rFonts w:ascii="MS Mincho" w:hAnsi="MS Mincho" w:hint="eastAsia"/>
+                <w:rFonts w:ascii="MS Mincho" w:hAnsi="MS Mincho"/>
                 <w:sz w:val="16"/>
               </w:rPr>
             </w:pPr>
@@ -1209,12 +1105,6 @@
         </w:tc>
       </w:tr>
       <w:tr>
-        <w:tblPrEx>
-          <w:tblCellMar>
-            <w:top w:w="0" w:type="dxa"/>
-            <w:bottom w:w="0" w:type="dxa"/>
-          </w:tblCellMar>
-        </w:tblPrEx>
         <w:trPr>
           <w:cantSplit/>
           <w:trHeight w:val="360"/>
@@ -1222,7 +1112,7 @@
         <w:tc>
           <w:tcPr>
             <w:tcW w:w="7840" w:type="dxa"/>
-            <w:gridSpan w:val="6"/>
+            <w:gridSpan w:val="5"/>
             <w:vMerge w:val="restart"/>
             <w:tcBorders>
               <w:top w:val="dotted" w:sz="4" w:space="0" w:color="auto"/>
@@ -1233,43 +1123,43 @@
           <w:p>
             <w:pPr>
               <w:rPr>
+                <w:rFonts w:ascii="MS Mincho" w:hAnsi="MS Mincho"/>
+                <w:sz w:val="16"/>
+              </w:rPr>
+            </w:pPr>
+            <w:r>
+              <w:rPr>
                 <w:rFonts w:ascii="MS Mincho" w:hAnsi="MS Mincho" w:hint="eastAsia"/>
                 <w:sz w:val="16"/>
               </w:rPr>
-            </w:pPr>
+              <w:t>連絡先〒　　　　　　　　　　　　　　　（</w:t>
+            </w:r>
             <w:r>
               <w:rPr>
                 <w:rFonts w:ascii="MS Mincho" w:hAnsi="MS Mincho" w:hint="eastAsia"/>
                 <w:sz w:val="16"/>
               </w:rPr>
-              <w:t>連絡先〒　　　　　　　　　　　　　　　（</w:t>
+              <w:t>休暇中</w:t>
             </w:r>
             <w:r>
               <w:rPr>
                 <w:rFonts w:ascii="MS Mincho" w:hAnsi="MS Mincho" w:hint="eastAsia"/>
                 <w:sz w:val="16"/>
               </w:rPr>
-              <w:t>休暇中</w:t>
+              <w:t>住所</w:t>
             </w:r>
             <w:r>
               <w:rPr>
                 <w:rFonts w:ascii="MS Mincho" w:hAnsi="MS Mincho" w:hint="eastAsia"/>
                 <w:sz w:val="16"/>
               </w:rPr>
-              <w:t>住所</w:t>
-            </w:r>
-            <w:r>
-              <w:rPr>
-                <w:rFonts w:ascii="MS Mincho" w:hAnsi="MS Mincho" w:hint="eastAsia"/>
-                <w:sz w:val="16"/>
-              </w:rPr>
               <w:t>）</w:t>
             </w:r>
           </w:p>
           <w:p>
             <w:pPr>
               <w:rPr>
-                <w:rFonts w:ascii="MS Mincho" w:hAnsi="MS Mincho" w:hint="eastAsia"/>
+                <w:rFonts w:ascii="MS Mincho" w:hAnsi="MS Mincho"/>
                 <w:sz w:val="24"/>
               </w:rPr>
             </w:pPr>
@@ -1295,7 +1185,7 @@
           <w:p>
             <w:pPr>
               <w:rPr>
-                <w:rFonts w:ascii="MS Mincho" w:hAnsi="MS Mincho" w:hint="eastAsia"/>
+                <w:rFonts w:ascii="MS Mincho" w:hAnsi="MS Mincho"/>
                 <w:b/>
               </w:rPr>
             </w:pPr>
@@ -1303,12 +1193,6 @@
         </w:tc>
       </w:tr>
       <w:tr>
-        <w:tblPrEx>
-          <w:tblCellMar>
-            <w:top w:w="0" w:type="dxa"/>
-            <w:bottom w:w="0" w:type="dxa"/>
-          </w:tblCellMar>
-        </w:tblPrEx>
         <w:trPr>
           <w:cantSplit/>
           <w:trHeight w:val="750"/>
@@ -1316,7 +1200,7 @@
         <w:tc>
           <w:tcPr>
             <w:tcW w:w="7840" w:type="dxa"/>
-            <w:gridSpan w:val="6"/>
+            <w:gridSpan w:val="5"/>
             <w:vMerge/>
             <w:tcBorders>
               <w:top w:val="dotted" w:sz="4" w:space="0" w:color="auto"/>
@@ -1327,7 +1211,7 @@
           <w:p>
             <w:pPr>
               <w:rPr>
-                <w:rFonts w:ascii="MS Mincho" w:hAnsi="MS Mincho" w:hint="eastAsia"/>
+                <w:rFonts w:ascii="MS Mincho" w:hAnsi="MS Mincho"/>
                 <w:b/>
               </w:rPr>
             </w:pPr>
@@ -1345,15 +1229,15 @@
           <w:p>
             <w:pPr>
               <w:rPr>
+                <w:rFonts w:ascii="MS Mincho" w:hAnsi="MS Mincho"/>
+                <w:sz w:val="16"/>
+              </w:rPr>
+            </w:pPr>
+            <w:r>
+              <w:rPr>
                 <w:rFonts w:ascii="MS Mincho" w:hAnsi="MS Mincho" w:hint="eastAsia"/>
                 <w:sz w:val="16"/>
               </w:rPr>
-            </w:pPr>
-            <w:r>
-              <w:rPr>
-                <w:rFonts w:ascii="MS Mincho" w:hAnsi="MS Mincho" w:hint="eastAsia"/>
-                <w:sz w:val="16"/>
-              </w:rPr>
               <w:t>FAX　（　　　　　　）</w:t>
             </w:r>
           </w:p>
@@ -1361,7 +1245,7 @@
             <w:pPr>
               <w:jc w:val="center"/>
               <w:rPr>
-                <w:rFonts w:ascii="MS Mincho" w:hAnsi="MS Mincho" w:hint="eastAsia"/>
+                <w:rFonts w:ascii="MS Mincho" w:hAnsi="MS Mincho"/>
                 <w:b/>
               </w:rPr>
             </w:pPr>
@@ -1376,13 +1260,7 @@
         </w:tc>
       </w:tr>
     </w:tbl>
-    <w:p>
-      <w:pPr>
-        <w:rPr>
-          <w:rFonts w:hint="eastAsia"/>
-        </w:rPr>
-      </w:pPr>
-    </w:p>
+    <w:p/>
     <w:tbl>
       <w:tblPr>
         <w:tblW w:w="9960" w:type="dxa"/>
@@ -1407,12 +1285,6 @@
         <w:gridCol w:w="8169"/>
       </w:tblGrid>
       <w:tr>
-        <w:tblPrEx>
-          <w:tblCellMar>
-            <w:top w:w="0" w:type="dxa"/>
-            <w:bottom w:w="0" w:type="dxa"/>
-          </w:tblCellMar>
-        </w:tblPrEx>
         <w:trPr>
           <w:trHeight w:val="381"/>
         </w:trPr>
@@ -1429,7 +1301,7 @@
             <w:pPr>
               <w:jc w:val="center"/>
               <w:rPr>
-                <w:rFonts w:ascii="MS Mincho" w:hint="eastAsia"/>
+                <w:rFonts w:ascii="MS Mincho"/>
                 <w:sz w:val="16"/>
               </w:rPr>
             </w:pPr>
@@ -1455,7 +1327,6 @@
             <w:pPr>
               <w:jc w:val="center"/>
               <w:rPr>
-                <w:rFonts w:hint="eastAsia"/>
                 <w:sz w:val="16"/>
               </w:rPr>
             </w:pPr>
@@ -1476,7 +1347,6 @@
             <w:pPr>
               <w:jc w:val="center"/>
               <w:rPr>
-                <w:rFonts w:hint="eastAsia"/>
                 <w:sz w:val="16"/>
               </w:rPr>
             </w:pPr>
@@ -1491,12 +1361,6 @@
         </w:tc>
       </w:tr>
       <w:tr>
-        <w:tblPrEx>
-          <w:tblCellMar>
-            <w:top w:w="0" w:type="dxa"/>
-            <w:bottom w:w="0" w:type="dxa"/>
-          </w:tblCellMar>
-        </w:tblPrEx>
         <w:trPr>
           <w:trHeight w:val="535"/>
         </w:trPr>
@@ -1541,7 +1405,6 @@
           <w:p>
             <w:pPr>
               <w:rPr>
-                <w:rFonts w:hint="eastAsia"/>
                 <w:b/>
               </w:rPr>
             </w:pPr>
@@ -1624,12 +1487,6 @@
         </w:tc>
       </w:tr>
       <w:tr>
-        <w:tblPrEx>
-          <w:tblCellMar>
-            <w:top w:w="0" w:type="dxa"/>
-            <w:bottom w:w="0" w:type="dxa"/>
-          </w:tblCellMar>
-        </w:tblPrEx>
         <w:trPr>
           <w:trHeight w:val="535"/>
         </w:trPr>
@@ -1730,12 +1587,6 @@
         </w:tc>
       </w:tr>
       <w:tr>
-        <w:tblPrEx>
-          <w:tblCellMar>
-            <w:top w:w="0" w:type="dxa"/>
-            <w:bottom w:w="0" w:type="dxa"/>
-          </w:tblCellMar>
-        </w:tblPrEx>
         <w:trPr>
           <w:trHeight w:val="535"/>
         </w:trPr>
@@ -1751,7 +1602,6 @@
           <w:p>
             <w:pPr>
               <w:rPr>
-                <w:rFonts w:hint="eastAsia"/>
                 <w:b/>
               </w:rPr>
             </w:pPr>
@@ -1775,7 +1625,6 @@
           <w:p>
             <w:pPr>
               <w:rPr>
-                <w:rFonts w:hint="eastAsia"/>
                 <w:b/>
               </w:rPr>
             </w:pPr>
@@ -1794,7 +1643,6 @@
           <w:p>
             <w:pPr>
               <w:rPr>
-                <w:rFonts w:hint="eastAsia"/>
                 <w:b/>
               </w:rPr>
             </w:pPr>
@@ -1823,25 +1671,12 @@
                 <w:rFonts w:hint="eastAsia"/>
                 <w:b/>
               </w:rPr>
-              <w:t xml:space="preserve">　</w:t>
-            </w:r>
-            <w:r>
-              <w:rPr>
-                <w:rFonts w:hint="eastAsia"/>
-                <w:b/>
-              </w:rPr>
-              <w:t>入学</w:t>
+              <w:t xml:space="preserve">　入学</w:t>
             </w:r>
           </w:p>
         </w:tc>
       </w:tr>
       <w:tr>
-        <w:tblPrEx>
-          <w:tblCellMar>
-            <w:top w:w="0" w:type="dxa"/>
-            <w:bottom w:w="0" w:type="dxa"/>
-          </w:tblCellMar>
-        </w:tblPrEx>
         <w:trPr>
           <w:trHeight w:val="535"/>
         </w:trPr>
@@ -1857,7 +1692,6 @@
           <w:p>
             <w:pPr>
               <w:rPr>
-                <w:rFonts w:hint="eastAsia"/>
                 <w:b/>
               </w:rPr>
             </w:pPr>
@@ -1875,7 +1709,6 @@
           <w:p>
             <w:pPr>
               <w:rPr>
-                <w:rFonts w:hint="eastAsia"/>
                 <w:b/>
               </w:rPr>
             </w:pPr>
@@ -1890,7 +1723,6 @@
               <w:pStyle w:val="BasicParagraph"/>
               <w:jc w:val="center"/>
               <w:rPr>
-                <w:rFonts w:hint="eastAsia"/>
                 <w:b/>
                 <w:sz w:val="16"/>
                 <w:szCs w:val="16"/>
@@ -1907,12 +1739,6 @@
         </w:tc>
       </w:tr>
       <w:tr>
-        <w:tblPrEx>
-          <w:tblCellMar>
-            <w:top w:w="0" w:type="dxa"/>
-            <w:bottom w:w="0" w:type="dxa"/>
-          </w:tblCellMar>
-        </w:tblPrEx>
         <w:trPr>
           <w:trHeight w:val="535"/>
         </w:trPr>
@@ -1928,7 +1754,6 @@
           <w:p>
             <w:pPr>
               <w:rPr>
-                <w:rFonts w:hint="eastAsia"/>
                 <w:b/>
               </w:rPr>
             </w:pPr>
@@ -2025,24 +1850,16 @@
                 <w:sz w:val="21"/>
                 <w:szCs w:val="21"/>
               </w:rPr>
-              <w:t>サービステクニシャン</w:t>
-            </w:r>
-          </w:p>
-          <w:p>
-            <w:pPr>
-              <w:pStyle w:val="BasicParagraph"/>
+              <w:t>サービス</w:t>
+            </w:r>
+            <w:r>
               <w:rPr>
                 <w:rFonts w:hint="eastAsia"/>
                 <w:b/>
                 <w:sz w:val="21"/>
                 <w:szCs w:val="21"/>
               </w:rPr>
-            </w:pPr>
-            <w:r>
-              <w:rPr>
-                <w:b/>
-              </w:rPr>
-              <w:t>University of Maryland</w:t>
+              <w:t>デスク</w:t>
             </w:r>
             <w:r>
               <w:rPr>
@@ -2051,27 +1868,46 @@
                 <w:sz w:val="21"/>
                 <w:szCs w:val="21"/>
               </w:rPr>
-              <w:t xml:space="preserve">　</w:t>
-            </w:r>
-            <w:r>
-              <w:rPr>
-                <w:rFonts w:hint="eastAsia"/>
+              <w:t>テクニシャン</w:t>
+            </w:r>
+          </w:p>
+          <w:p>
+            <w:pPr>
+              <w:pStyle w:val="BasicParagraph"/>
+              <w:rPr>
                 <w:b/>
                 <w:sz w:val="21"/>
                 <w:szCs w:val="21"/>
               </w:rPr>
+            </w:pPr>
+            <w:r>
+              <w:rPr>
+                <w:b/>
+              </w:rPr>
+              <w:t>University of Maryland</w:t>
+            </w:r>
+            <w:r>
+              <w:rPr>
+                <w:rFonts w:hint="eastAsia"/>
+                <w:b/>
+                <w:sz w:val="21"/>
+                <w:szCs w:val="21"/>
+              </w:rPr>
+              <w:t xml:space="preserve">　</w:t>
+            </w:r>
+            <w:r>
+              <w:rPr>
+                <w:rFonts w:hint="eastAsia"/>
+                <w:b/>
+                <w:sz w:val="21"/>
+                <w:szCs w:val="21"/>
+              </w:rPr>
               <w:t>在籍中</w:t>
             </w:r>
           </w:p>
         </w:tc>
       </w:tr>
       <w:tr>
-        <w:tblPrEx>
-          <w:tblCellMar>
-            <w:top w:w="0" w:type="dxa"/>
-            <w:bottom w:w="0" w:type="dxa"/>
-          </w:tblCellMar>
-        </w:tblPrEx>
         <w:trPr>
           <w:trHeight w:val="535"/>
         </w:trPr>
@@ -2087,7 +1923,6 @@
           <w:p>
             <w:pPr>
               <w:rPr>
-                <w:rFonts w:hint="eastAsia"/>
                 <w:b/>
               </w:rPr>
             </w:pPr>
@@ -2111,7 +1946,6 @@
           <w:p>
             <w:pPr>
               <w:rPr>
-                <w:rFonts w:hint="eastAsia"/>
                 <w:b/>
               </w:rPr>
             </w:pPr>
@@ -2139,14 +1973,7 @@
                 <w:rFonts w:hint="eastAsia"/>
                 <w:b/>
               </w:rPr>
-              <w:t>インフォメーションサイエンス</w:t>
-            </w:r>
-            <w:r>
-              <w:rPr>
-                <w:rFonts w:hint="eastAsia"/>
-                <w:b/>
-              </w:rPr>
-              <w:t xml:space="preserve">学部　</w:t>
+              <w:t xml:space="preserve">インフォメーションサイエンス学部　</w:t>
             </w:r>
             <w:r>
               <w:rPr>
@@ -2167,7 +1994,6 @@
             <w:pPr>
               <w:jc w:val="left"/>
               <w:rPr>
-                <w:rFonts w:hint="eastAsia"/>
                 <w:b/>
               </w:rPr>
             </w:pPr>
@@ -2188,12 +2014,6 @@
         </w:tc>
       </w:tr>
       <w:tr>
-        <w:tblPrEx>
-          <w:tblCellMar>
-            <w:top w:w="0" w:type="dxa"/>
-            <w:bottom w:w="0" w:type="dxa"/>
-          </w:tblCellMar>
-        </w:tblPrEx>
         <w:trPr>
           <w:trHeight w:val="535"/>
         </w:trPr>
@@ -2209,7 +2029,6 @@
           <w:p>
             <w:pPr>
               <w:rPr>
-                <w:rFonts w:hint="eastAsia"/>
                 <w:b/>
               </w:rPr>
             </w:pPr>
@@ -2239,7 +2058,6 @@
           <w:p>
             <w:pPr>
               <w:rPr>
-                <w:rFonts w:hint="eastAsia"/>
                 <w:b/>
               </w:rPr>
             </w:pPr>
@@ -2267,14 +2085,7 @@
                 <w:rFonts w:hint="eastAsia"/>
                 <w:b/>
               </w:rPr>
-              <w:t>インフォメーションサイエンス学部</w:t>
-            </w:r>
-            <w:r>
-              <w:rPr>
-                <w:rFonts w:hint="eastAsia"/>
-                <w:b/>
-              </w:rPr>
-              <w:t xml:space="preserve">　</w:t>
+              <w:t xml:space="preserve">インフォメーションサイエンス学部　</w:t>
             </w:r>
             <w:r>
               <w:rPr>
@@ -2295,7 +2106,6 @@
             <w:pPr>
               <w:jc w:val="left"/>
               <w:rPr>
-                <w:rFonts w:hint="eastAsia"/>
                 <w:b/>
               </w:rPr>
             </w:pPr>
@@ -2316,12 +2126,6 @@
         </w:tc>
       </w:tr>
       <w:tr>
-        <w:tblPrEx>
-          <w:tblCellMar>
-            <w:top w:w="0" w:type="dxa"/>
-            <w:bottom w:w="0" w:type="dxa"/>
-          </w:tblCellMar>
-        </w:tblPrEx>
         <w:trPr>
           <w:trHeight w:val="535"/>
         </w:trPr>
@@ -2360,7 +2164,6 @@
           <w:p>
             <w:pPr>
               <w:rPr>
-                <w:rFonts w:hint="eastAsia"/>
                 <w:b/>
               </w:rPr>
             </w:pPr>
@@ -2379,41 +2182,20 @@
           <w:p>
             <w:pPr>
               <w:rPr>
-                <w:rFonts w:hint="eastAsia"/>
-                <w:b/>
-              </w:rPr>
-            </w:pPr>
-            <w:r>
-              <w:rPr>
-                <w:rFonts w:hint="eastAsia"/>
-                <w:b/>
-              </w:rPr>
-              <w:t>アトラクションクルー　ユニバーサルスタジオジャパン</w:t>
-            </w:r>
-            <w:r>
-              <w:rPr>
-                <w:rFonts w:hint="eastAsia"/>
-                <w:b/>
-              </w:rPr>
-              <w:t xml:space="preserve">　</w:t>
-            </w:r>
-            <w:r>
-              <w:rPr>
-                <w:rFonts w:hint="eastAsia"/>
-                <w:b/>
-              </w:rPr>
-              <w:t>退職</w:t>
+                <w:b/>
+              </w:rPr>
+            </w:pPr>
+            <w:r>
+              <w:rPr>
+                <w:rFonts w:hint="eastAsia"/>
+                <w:b/>
+              </w:rPr>
+              <w:t>アトラクションクルー　ユニバーサルスタジオジャパン　退職</w:t>
             </w:r>
           </w:p>
         </w:tc>
       </w:tr>
       <w:tr>
-        <w:tblPrEx>
-          <w:tblCellMar>
-            <w:top w:w="0" w:type="dxa"/>
-            <w:bottom w:w="0" w:type="dxa"/>
-          </w:tblCellMar>
-        </w:tblPrEx>
         <w:trPr>
           <w:trHeight w:val="535"/>
         </w:trPr>
@@ -2429,21 +2211,14 @@
           <w:p>
             <w:pPr>
               <w:rPr>
-                <w:rFonts w:hint="eastAsia"/>
-                <w:b/>
-              </w:rPr>
-            </w:pPr>
-            <w:r>
-              <w:rPr>
-                <w:b/>
-              </w:rPr>
-              <w:t>201</w:t>
-            </w:r>
-            <w:r>
-              <w:rPr>
-                <w:b/>
-              </w:rPr>
-              <w:t>9</w:t>
+                <w:b/>
+              </w:rPr>
+            </w:pPr>
+            <w:r>
+              <w:rPr>
+                <w:b/>
+              </w:rPr>
+              <w:t>2019</w:t>
             </w:r>
           </w:p>
         </w:tc>
@@ -2459,7 +2234,6 @@
           <w:p>
             <w:pPr>
               <w:rPr>
-                <w:rFonts w:hint="eastAsia"/>
                 <w:b/>
               </w:rPr>
             </w:pPr>
@@ -2478,34 +2252,20 @@
           <w:p>
             <w:pPr>
               <w:rPr>
-                <w:rFonts w:hint="eastAsia"/>
-                <w:b/>
-              </w:rPr>
-            </w:pPr>
-            <w:r>
-              <w:rPr>
-                <w:rFonts w:hint="eastAsia"/>
-                <w:b/>
-              </w:rPr>
-              <w:t xml:space="preserve">アトラクションクルー　ユニバーサルスタジオジャパン　</w:t>
-            </w:r>
-            <w:r>
-              <w:rPr>
-                <w:rFonts w:hint="eastAsia"/>
-                <w:b/>
-              </w:rPr>
-              <w:t>入社</w:t>
+                <w:b/>
+              </w:rPr>
+            </w:pPr>
+            <w:r>
+              <w:rPr>
+                <w:rFonts w:hint="eastAsia"/>
+                <w:b/>
+              </w:rPr>
+              <w:t>アトラクションクルー　ユニバーサルスタジオジャパン　入社</w:t>
             </w:r>
           </w:p>
         </w:tc>
       </w:tr>
       <w:tr>
-        <w:tblPrEx>
-          <w:tblCellMar>
-            <w:top w:w="0" w:type="dxa"/>
-            <w:bottom w:w="0" w:type="dxa"/>
-          </w:tblCellMar>
-        </w:tblPrEx>
         <w:trPr>
           <w:trHeight w:val="535"/>
         </w:trPr>
@@ -2544,7 +2304,6 @@
           <w:p>
             <w:pPr>
               <w:rPr>
-                <w:rFonts w:hint="eastAsia"/>
                 <w:b/>
               </w:rPr>
             </w:pPr>
@@ -2563,7 +2322,6 @@
           <w:p>
             <w:pPr>
               <w:rPr>
-                <w:rFonts w:hint="eastAsia"/>
                 <w:b/>
               </w:rPr>
             </w:pPr>
@@ -2620,12 +2378,6 @@
         </w:tc>
       </w:tr>
       <w:tr>
-        <w:tblPrEx>
-          <w:tblCellMar>
-            <w:top w:w="0" w:type="dxa"/>
-            <w:bottom w:w="0" w:type="dxa"/>
-          </w:tblCellMar>
-        </w:tblPrEx>
         <w:trPr>
           <w:trHeight w:val="535"/>
         </w:trPr>
@@ -2641,14 +2393,14 @@
           <w:p>
             <w:pPr>
               <w:rPr>
-                <w:rFonts w:hint="eastAsia"/>
-                <w:b/>
-              </w:rPr>
-            </w:pPr>
-            <w:r>
-              <w:rPr>
-                <w:b/>
-              </w:rPr>
+                <w:b/>
+              </w:rPr>
+            </w:pPr>
+            <w:r>
+              <w:rPr>
+                <w:b/>
+              </w:rPr>
+              <w:lastRenderedPageBreak/>
               <w:t>2014</w:t>
             </w:r>
           </w:p>
@@ -2683,7 +2435,6 @@
           <w:p>
             <w:pPr>
               <w:rPr>
-                <w:rFonts w:hint="eastAsia"/>
                 <w:b/>
               </w:rPr>
             </w:pPr>
@@ -2773,12 +2524,6 @@
         <w:gridCol w:w="1980"/>
       </w:tblGrid>
       <w:tr>
-        <w:tblPrEx>
-          <w:tblCellMar>
-            <w:top w:w="0" w:type="dxa"/>
-            <w:bottom w:w="0" w:type="dxa"/>
-          </w:tblCellMar>
-        </w:tblPrEx>
         <w:trPr>
           <w:cantSplit/>
           <w:trHeight w:val="360"/>
@@ -2794,16 +2539,14 @@
           <w:p>
             <w:pPr>
               <w:rPr>
-                <w:rFonts w:hint="eastAsia"/>
-                <w:sz w:val="16"/>
-              </w:rPr>
-            </w:pPr>
-            <w:r>
-              <w:rPr>
-                <w:rFonts w:hint="eastAsia"/>
-                <w:sz w:val="16"/>
-              </w:rPr>
-              <w:lastRenderedPageBreak/>
+                <w:sz w:val="16"/>
+              </w:rPr>
+            </w:pPr>
+            <w:r>
+              <w:rPr>
+                <w:rFonts w:hint="eastAsia"/>
+                <w:sz w:val="16"/>
+              </w:rPr>
               <w:t>日本での</w:t>
             </w:r>
             <w:r>
@@ -2823,7 +2566,6 @@
           <w:p>
             <w:pPr>
               <w:rPr>
-                <w:rFonts w:hint="eastAsia"/>
                 <w:sz w:val="16"/>
               </w:rPr>
             </w:pPr>
@@ -2838,7 +2580,6 @@
           <w:p>
             <w:pPr>
               <w:rPr>
-                <w:rFonts w:hint="eastAsia"/>
                 <w:sz w:val="16"/>
               </w:rPr>
             </w:pPr>
@@ -2901,7 +2642,6 @@
           <w:p>
             <w:pPr>
               <w:rPr>
-                <w:rFonts w:hint="eastAsia"/>
                 <w:sz w:val="16"/>
               </w:rPr>
             </w:pPr>
@@ -2917,7 +2657,6 @@
             <w:pPr>
               <w:jc w:val="center"/>
               <w:rPr>
-                <w:rFonts w:hint="eastAsia"/>
                 <w:sz w:val="16"/>
               </w:rPr>
             </w:pPr>
@@ -2946,7 +2685,6 @@
           <w:p>
             <w:pPr>
               <w:rPr>
-                <w:rFonts w:hint="eastAsia"/>
                 <w:sz w:val="16"/>
               </w:rPr>
             </w:pPr>
@@ -2962,7 +2700,6 @@
             <w:pPr>
               <w:jc w:val="center"/>
               <w:rPr>
-                <w:rFonts w:hint="eastAsia"/>
                 <w:sz w:val="16"/>
               </w:rPr>
             </w:pPr>
@@ -2985,12 +2722,6 @@
         </w:tc>
       </w:tr>
       <w:tr>
-        <w:tblPrEx>
-          <w:tblCellMar>
-            <w:top w:w="0" w:type="dxa"/>
-            <w:bottom w:w="0" w:type="dxa"/>
-          </w:tblCellMar>
-        </w:tblPrEx>
         <w:trPr>
           <w:cantSplit/>
           <w:trHeight w:val="360"/>
@@ -3007,7 +2738,6 @@
             <w:pPr>
               <w:ind w:firstLineChars="300" w:firstLine="480"/>
               <w:rPr>
-                <w:rFonts w:hint="eastAsia"/>
                 <w:sz w:val="16"/>
               </w:rPr>
             </w:pPr>
@@ -3062,7 +2792,6 @@
           <w:p>
             <w:pPr>
               <w:rPr>
-                <w:rFonts w:hint="eastAsia"/>
                 <w:sz w:val="16"/>
               </w:rPr>
             </w:pPr>
@@ -3076,7 +2805,6 @@
           <w:p>
             <w:pPr>
               <w:rPr>
-                <w:rFonts w:hint="eastAsia"/>
                 <w:sz w:val="16"/>
               </w:rPr>
             </w:pPr>
@@ -3090,7 +2818,6 @@
           <w:p>
             <w:pPr>
               <w:rPr>
-                <w:rFonts w:hint="eastAsia"/>
                 <w:sz w:val="16"/>
               </w:rPr>
             </w:pPr>
@@ -3103,9 +2830,6 @@
         <w:tabs>
           <w:tab w:val="left" w:pos="4200"/>
         </w:tabs>
-        <w:rPr>
-          <w:rFonts w:hint="eastAsia"/>
-        </w:rPr>
       </w:pPr>
     </w:p>
     <w:tbl>
@@ -3130,12 +2854,6 @@
         <w:gridCol w:w="9999"/>
       </w:tblGrid>
       <w:tr>
-        <w:tblPrEx>
-          <w:tblCellMar>
-            <w:top w:w="0" w:type="dxa"/>
-            <w:bottom w:w="0" w:type="dxa"/>
-          </w:tblCellMar>
-        </w:tblPrEx>
         <w:trPr>
           <w:cantSplit/>
           <w:trHeight w:val="680"/>
@@ -3148,7 +2866,6 @@
           <w:p>
             <w:pPr>
               <w:rPr>
-                <w:rFonts w:hint="eastAsia"/>
                 <w:b/>
                 <w:bCs/>
                 <w:sz w:val="20"/>
@@ -3265,7 +2982,7 @@
                 <w:sz w:val="20"/>
                 <w:szCs w:val="20"/>
               </w:rPr>
-              <w:t>ソフト</w:t>
+              <w:t>インターパーソナル</w:t>
             </w:r>
             <w:r>
               <w:rPr>
@@ -3281,7 +2998,6 @@
           <w:p>
             <w:pPr>
               <w:rPr>
-                <w:rFonts w:hint="eastAsia"/>
                 <w:sz w:val="24"/>
               </w:rPr>
             </w:pPr>
@@ -3297,12 +3013,6 @@
         </w:tc>
       </w:tr>
       <w:tr>
-        <w:tblPrEx>
-          <w:tblCellMar>
-            <w:top w:w="0" w:type="dxa"/>
-            <w:bottom w:w="0" w:type="dxa"/>
-          </w:tblCellMar>
-        </w:tblPrEx>
         <w:trPr>
           <w:cantSplit/>
           <w:trHeight w:val="680"/>
@@ -3315,7 +3025,6 @@
           <w:p>
             <w:pPr>
               <w:rPr>
-                <w:rFonts w:hint="eastAsia"/>
                 <w:b/>
               </w:rPr>
             </w:pPr>
@@ -3323,12 +3032,6 @@
         </w:tc>
       </w:tr>
       <w:tr>
-        <w:tblPrEx>
-          <w:tblCellMar>
-            <w:top w:w="0" w:type="dxa"/>
-            <w:bottom w:w="0" w:type="dxa"/>
-          </w:tblCellMar>
-        </w:tblPrEx>
         <w:trPr>
           <w:cantSplit/>
           <w:trHeight w:val="360"/>
@@ -3341,7 +3044,6 @@
           <w:p>
             <w:pPr>
               <w:rPr>
-                <w:rFonts w:hint="eastAsia"/>
                 <w:b/>
               </w:rPr>
             </w:pPr>
@@ -3356,13 +3058,7 @@
         </w:rPr>
       </w:pPr>
     </w:p>
-    <w:p>
-      <w:pPr>
-        <w:rPr>
-          <w:rFonts w:hint="eastAsia"/>
-        </w:rPr>
-      </w:pPr>
-    </w:p>
+    <w:p/>
     <w:tbl>
       <w:tblPr>
         <w:tblW w:w="9999" w:type="dxa"/>
@@ -3383,12 +3079,6 @@
         <w:gridCol w:w="9999"/>
       </w:tblGrid>
       <w:tr>
-        <w:tblPrEx>
-          <w:tblCellMar>
-            <w:top w:w="0" w:type="dxa"/>
-            <w:bottom w:w="0" w:type="dxa"/>
-          </w:tblCellMar>
-        </w:tblPrEx>
         <w:trPr>
           <w:trHeight w:val="1689"/>
         </w:trPr>
@@ -3399,7 +3089,6 @@
           <w:p>
             <w:pPr>
               <w:rPr>
-                <w:rFonts w:hint="eastAsia"/>
                 <w:sz w:val="20"/>
                 <w:szCs w:val="20"/>
               </w:rPr>
@@ -3457,7 +3146,17 @@
                 <w:szCs w:val="20"/>
                 <w:shd w:val="clear" w:color="auto" w:fill="FFFFFF"/>
               </w:rPr>
-              <w:t>４年程前から、</w:t>
+              <w:t>精神面や健</w:t>
+            </w:r>
+            <w:r>
+              <w:rPr>
+                <w:rFonts w:ascii="Segoe UI" w:hAnsi="Segoe UI" w:cs="Segoe UI"/>
+                <w:color w:val="212121"/>
+                <w:sz w:val="20"/>
+                <w:szCs w:val="20"/>
+                <w:shd w:val="clear" w:color="auto" w:fill="FFFFFF"/>
+              </w:rPr>
+              <w:t>康面を鍛</w:t>
             </w:r>
             <w:r>
               <w:rPr>
@@ -3467,7 +3166,7 @@
                 <w:szCs w:val="20"/>
                 <w:shd w:val="clear" w:color="auto" w:fill="FFFFFF"/>
               </w:rPr>
-              <w:t>精神面や</w:t>
+              <w:t>える為、ジムへ週に四</w:t>
             </w:r>
             <w:r>
               <w:rPr>
@@ -3477,17 +3176,7 @@
                 <w:szCs w:val="20"/>
                 <w:shd w:val="clear" w:color="auto" w:fill="FFFFFF"/>
               </w:rPr>
-              <w:t>健</w:t>
-            </w:r>
-            <w:r>
-              <w:rPr>
-                <w:rFonts w:ascii="Segoe UI" w:hAnsi="Segoe UI" w:cs="Segoe UI"/>
-                <w:color w:val="212121"/>
-                <w:sz w:val="20"/>
-                <w:szCs w:val="20"/>
-                <w:shd w:val="clear" w:color="auto" w:fill="FFFFFF"/>
-              </w:rPr>
-              <w:t>康面を鍛</w:t>
+              <w:t>日前後</w:t>
             </w:r>
             <w:r>
               <w:rPr>
@@ -3497,26 +3186,6 @@
                 <w:szCs w:val="20"/>
                 <w:shd w:val="clear" w:color="auto" w:fill="FFFFFF"/>
               </w:rPr>
-              <w:t>える為、ジムへ週に四</w:t>
-            </w:r>
-            <w:r>
-              <w:rPr>
-                <w:rFonts w:ascii="Segoe UI" w:hAnsi="Segoe UI" w:cs="Segoe UI" w:hint="eastAsia"/>
-                <w:color w:val="212121"/>
-                <w:sz w:val="20"/>
-                <w:szCs w:val="20"/>
-                <w:shd w:val="clear" w:color="auto" w:fill="FFFFFF"/>
-              </w:rPr>
-              <w:t>日前後</w:t>
-            </w:r>
-            <w:r>
-              <w:rPr>
-                <w:rFonts w:ascii="Segoe UI" w:hAnsi="Segoe UI" w:cs="Segoe UI" w:hint="eastAsia"/>
-                <w:color w:val="212121"/>
-                <w:sz w:val="20"/>
-                <w:szCs w:val="20"/>
-                <w:shd w:val="clear" w:color="auto" w:fill="FFFFFF"/>
-              </w:rPr>
               <w:t>通っています。</w:t>
             </w:r>
           </w:p>
@@ -3552,15 +3221,7 @@
                 <w:sz w:val="20"/>
                 <w:szCs w:val="20"/>
               </w:rPr>
-              <w:t>撮影</w:t>
-            </w:r>
-            <w:r>
-              <w:rPr>
-                <w:rFonts w:hint="eastAsia"/>
-                <w:sz w:val="20"/>
-                <w:szCs w:val="20"/>
-              </w:rPr>
-              <w:t>・編集</w:t>
+              <w:t>撮影・編集</w:t>
             </w:r>
             <w:r>
               <w:rPr>
@@ -3574,7 +3235,6 @@
           <w:p>
             <w:pPr>
               <w:rPr>
-                <w:rFonts w:hint="eastAsia"/>
                 <w:sz w:val="20"/>
                 <w:szCs w:val="20"/>
               </w:rPr>
@@ -3637,12 +3297,6 @@
         <w:gridCol w:w="9999"/>
       </w:tblGrid>
       <w:tr>
-        <w:tblPrEx>
-          <w:tblCellMar>
-            <w:top w:w="0" w:type="dxa"/>
-            <w:bottom w:w="0" w:type="dxa"/>
-          </w:tblCellMar>
-        </w:tblPrEx>
         <w:trPr>
           <w:trHeight w:val="4225"/>
         </w:trPr>
@@ -3885,7 +3539,6 @@
           <w:p>
             <w:pPr>
               <w:rPr>
-                <w:rFonts w:hint="eastAsia"/>
                 <w:bCs/>
                 <w:sz w:val="20"/>
                 <w:szCs w:val="20"/>
@@ -4021,7 +3674,6 @@
           <w:p>
             <w:pPr>
               <w:rPr>
-                <w:rFonts w:hint="eastAsia"/>
                 <w:bCs/>
                 <w:sz w:val="20"/>
                 <w:szCs w:val="20"/>
@@ -4090,47 +3742,7 @@
                   <w:sz w:val="20"/>
                   <w:szCs w:val="20"/>
                 </w:rPr>
-                <w:t>ポートフォ</w:t>
-              </w:r>
-              <w:r>
-                <w:rPr>
-                  <w:rStyle w:val="Hyperlink"/>
-                  <w:rFonts w:hint="eastAsia"/>
-                  <w:bCs/>
-                  <w:sz w:val="20"/>
-                  <w:szCs w:val="20"/>
-                </w:rPr>
-                <w:t>リ</w:t>
-              </w:r>
-              <w:r>
-                <w:rPr>
-                  <w:rStyle w:val="Hyperlink"/>
-                  <w:rFonts w:hint="eastAsia"/>
-                  <w:bCs/>
-                  <w:sz w:val="20"/>
-                  <w:szCs w:val="20"/>
-                </w:rPr>
-                <w:t>オウ</w:t>
-              </w:r>
-              <w:r>
-                <w:rPr>
-                  <w:rStyle w:val="Hyperlink"/>
-                  <w:rFonts w:hint="eastAsia"/>
-                  <w:bCs/>
-                  <w:sz w:val="20"/>
-                  <w:szCs w:val="20"/>
-                </w:rPr>
-                <w:t>ェ</w:t>
-              </w:r>
-              <w:r>
-                <w:rPr>
-                  <w:rStyle w:val="Hyperlink"/>
-                  <w:rFonts w:hint="eastAsia"/>
-                  <w:bCs/>
-                  <w:sz w:val="20"/>
-                  <w:szCs w:val="20"/>
-                </w:rPr>
-                <w:t>ブサイト</w:t>
+                <w:t>ポートフォリオウェブサイト</w:t>
               </w:r>
             </w:hyperlink>
             <w:r>
@@ -4158,22 +3770,12 @@
                 <w:sz w:val="20"/>
                 <w:szCs w:val="20"/>
               </w:rPr>
-              <w:t>進化し続けます</w:t>
-            </w:r>
-            <w:r>
-              <w:rPr>
-                <w:rFonts w:hint="eastAsia"/>
-                <w:bCs/>
-                <w:sz w:val="20"/>
-                <w:szCs w:val="20"/>
-              </w:rPr>
-              <w:t>。</w:t>
-            </w:r>
-          </w:p>
-          <w:p>
-            <w:pPr>
-              <w:rPr>
-                <w:rFonts w:hint="eastAsia"/>
+              <w:t>進化し続けます。</w:t>
+            </w:r>
+          </w:p>
+          <w:p>
+            <w:pPr>
+              <w:rPr>
                 <w:bCs/>
                 <w:sz w:val="20"/>
                 <w:szCs w:val="20"/>
@@ -4201,7 +3803,6 @@
           <w:p>
             <w:pPr>
               <w:rPr>
-                <w:rFonts w:hint="eastAsia"/>
                 <w:bCs/>
                 <w:sz w:val="20"/>
                 <w:szCs w:val="20"/>
@@ -4250,25 +3851,7 @@
                   <w:sz w:val="20"/>
                   <w:szCs w:val="20"/>
                 </w:rPr>
-                <w:t>ymd99mh@g</w:t>
-              </w:r>
-              <w:r>
-                <w:rPr>
-                  <w:rStyle w:val="Hyperlink"/>
-                  <w:bCs/>
-                  <w:sz w:val="20"/>
-                  <w:szCs w:val="20"/>
-                </w:rPr>
-                <w:t>m</w:t>
-              </w:r>
-              <w:r>
-                <w:rPr>
-                  <w:rStyle w:val="Hyperlink"/>
-                  <w:bCs/>
-                  <w:sz w:val="20"/>
-                  <w:szCs w:val="20"/>
-                </w:rPr>
-                <w:t>ail.com</w:t>
+                <w:t>ymd99mh@gmail.com</w:t>
               </w:r>
             </w:hyperlink>
             <w:r>
@@ -4304,9 +3887,6 @@
     <w:p>
       <w:pPr>
         <w:jc w:val="right"/>
-        <w:rPr>
-          <w:rFonts w:hint="eastAsia"/>
-        </w:rPr>
       </w:pPr>
     </w:p>
     <w:sectPr>
@@ -4827,11 +4407,15 @@
   </w:style>
   <w:style w:type="character" w:default="1" w:styleId="DefaultParagraphFont">
     <w:name w:val="Default Paragraph Font"/>
+    <w:uiPriority w:val="1"/>
     <w:semiHidden/>
+    <w:unhideWhenUsed/>
   </w:style>
   <w:style w:type="table" w:default="1" w:styleId="TableNormal">
     <w:name w:val="Normal Table"/>
+    <w:uiPriority w:val="99"/>
     <w:semiHidden/>
+    <w:unhideWhenUsed/>
     <w:tblPr>
       <w:tblInd w:w="0" w:type="dxa"/>
       <w:tblCellMar>
@@ -4844,7 +4428,9 @@
   </w:style>
   <w:style w:type="numbering" w:default="1" w:styleId="NoList">
     <w:name w:val="No List"/>
+    <w:uiPriority w:val="99"/>
     <w:semiHidden/>
+    <w:unhideWhenUsed/>
   </w:style>
   <w:style w:type="paragraph" w:styleId="BodyText">
     <w:name w:val="Body Text"/>

</xml_diff>